<commit_message>
Beschreibung berichtigt und erneuert
</commit_message>
<xml_diff>
--- a/Praktikum1/Entwurf_Giersch_Luedemann.docx
+++ b/Praktikum1/Entwurf_Giersch_Luedemann.docx
@@ -10,12 +10,14 @@
           <w:docPartUnique/>
         </w:docPartObj>
       </w:sdtPr>
+      <w:sdtEndPr/>
       <w:sdtContent>
         <w:p/>
         <w:p>
           <w:r>
             <w:rPr>
               <w:noProof/>
+              <w:lang w:eastAsia="de-DE"/>
             </w:rPr>
             <mc:AlternateContent>
               <mc:Choice Requires="wps">
@@ -105,6 +107,7 @@
                                     <w:calendar w:val="gregorian"/>
                                   </w:date>
                                 </w:sdtPr>
+                                <w:sdtEndPr/>
                                 <w:sdtContent>
                                   <w:p>
                                     <w:pPr>
@@ -213,6 +216,7 @@
           <w:r>
             <w:rPr>
               <w:noProof/>
+              <w:lang w:eastAsia="de-DE"/>
             </w:rPr>
             <mc:AlternateContent>
               <mc:Choice Requires="wps">
@@ -296,6 +300,7 @@
                                   <w:dataBinding w:prefixMappings="xmlns:ns0='http://purl.org/dc/elements/1.1/' xmlns:ns1='http://schemas.openxmlformats.org/package/2006/metadata/core-properties' " w:xpath="/ns1:coreProperties[1]/ns0:creator[1]" w:storeItemID="{6C3C8BC8-F283-45AE-878A-BAB7291924A1}"/>
                                   <w:text/>
                                 </w:sdtPr>
+                                <w:sdtEndPr/>
                                 <w:sdtContent>
                                   <w:p>
                                     <w:pPr>
@@ -345,6 +350,7 @@
                                     <w:dataBinding w:prefixMappings="xmlns:ns0='http://schemas.openxmlformats.org/officeDocument/2006/extended-properties' " w:xpath="/ns0:Properties[1]/ns0:Company[1]" w:storeItemID="{6668398D-A668-4E3E-A5EB-62B293D839F1}"/>
                                     <w:text/>
                                   </w:sdtPr>
+                                  <w:sdtEndPr/>
                                   <w:sdtContent>
                                     <w:r>
                                       <w:rPr>
@@ -380,6 +386,7 @@
                                     <w:dataBinding w:prefixMappings="xmlns:ns0='http://schemas.microsoft.com/office/2006/coverPageProps' " w:xpath="/ns0:CoverPageProperties[1]/ns0:CompanyAddress[1]" w:storeItemID="{55AF091B-3C7A-41E3-B477-F2FDAA23CFDA}"/>
                                     <w:text/>
                                   </w:sdtPr>
+                                  <w:sdtEndPr/>
                                   <w:sdtContent>
                                     <w:r>
                                       <w:rPr>
@@ -550,6 +557,7 @@
           <w:r>
             <w:rPr>
               <w:noProof/>
+              <w:lang w:eastAsia="de-DE"/>
             </w:rPr>
             <mc:AlternateContent>
               <mc:Choice Requires="wps">
@@ -644,6 +652,7 @@
                                     <w:dataBinding w:prefixMappings="xmlns:ns0='http://purl.org/dc/elements/1.1/' xmlns:ns1='http://schemas.openxmlformats.org/package/2006/metadata/core-properties' " w:xpath="/ns1:coreProperties[1]/ns0:title[1]" w:storeItemID="{6C3C8BC8-F283-45AE-878A-BAB7291924A1}"/>
                                     <w:text w:multiLine="1"/>
                                   </w:sdtPr>
+                                  <w:sdtEndPr/>
                                   <w:sdtContent>
                                     <w:r>
                                       <w:rPr>
@@ -671,6 +680,7 @@
                                   <w:dataBinding w:prefixMappings="xmlns:ns0='http://purl.org/dc/elements/1.1/' xmlns:ns1='http://schemas.openxmlformats.org/package/2006/metadata/core-properties' " w:xpath="/ns1:coreProperties[1]/ns0:subject[1]" w:storeItemID="{6C3C8BC8-F283-45AE-878A-BAB7291924A1}"/>
                                   <w:text/>
                                 </w:sdtPr>
+                                <w:sdtEndPr/>
                                 <w:sdtContent>
                                   <w:p>
                                     <w:pPr>
@@ -807,6 +817,7 @@
           <w:r>
             <w:rPr>
               <w:noProof/>
+              <w:lang w:eastAsia="de-DE"/>
             </w:rPr>
             <mc:AlternateContent>
               <mc:Choice Requires="wpg">
@@ -964,21 +975,22 @@
     <w:p/>
     <w:sdt>
       <w:sdtPr>
+        <w:rPr>
+          <w:rFonts w:asciiTheme="minorHAnsi" w:eastAsiaTheme="minorEastAsia" w:hAnsiTheme="minorHAnsi" w:cstheme="minorBidi"/>
+          <w:b w:val="0"/>
+          <w:bCs w:val="0"/>
+          <w:smallCaps w:val="0"/>
+          <w:color w:val="auto"/>
+          <w:sz w:val="22"/>
+          <w:szCs w:val="22"/>
+        </w:rPr>
         <w:id w:val="1312286273"/>
         <w:docPartObj>
           <w:docPartGallery w:val="Table of Contents"/>
           <w:docPartUnique/>
         </w:docPartObj>
       </w:sdtPr>
-      <w:sdtEndPr>
-        <w:rPr>
-          <w:rFonts w:asciiTheme="minorHAnsi" w:eastAsiaTheme="minorEastAsia" w:hAnsiTheme="minorHAnsi" w:cstheme="minorBidi"/>
-          <w:smallCaps w:val="0"/>
-          <w:color w:val="auto"/>
-          <w:sz w:val="22"/>
-          <w:szCs w:val="22"/>
-        </w:rPr>
-      </w:sdtEndPr>
+      <w:sdtEndPr/>
       <w:sdtContent>
         <w:p>
           <w:pPr>
@@ -1862,6 +1874,11 @@
     <w:p/>
     <w:p>
       <w:r>
+        <w:t>##### Grobe Beschreibung was der Server tut einfügen #####</w:t>
+      </w:r>
+    </w:p>
+    <w:p>
+      <w:r>
         <w:t>Configparameter sind in einer server.cfg hinterlegt dort stehen:</w:t>
       </w:r>
     </w:p>
@@ -1910,13 +1927,24 @@
       </w:pPr>
       <w:bookmarkStart w:id="3" w:name="_Toc400451946"/>
       <w:r>
+        <w:t xml:space="preserve">Grundlegende </w:t>
+      </w:r>
+      <w:r>
         <w:t>Datentypen</w:t>
       </w:r>
       <w:bookmarkEnd w:id="3"/>
     </w:p>
     <w:p/>
     <w:p>
-      <w:r>
+      <w:pPr>
+        <w:rPr>
+          <w:lang w:val="en-US"/>
+        </w:rPr>
+      </w:pPr>
+      <w:r>
+        <w:rPr>
+          <w:lang w:val="en-US"/>
+        </w:rPr>
         <w:t>Nachricht = {Text,ClientOut,HBQIn,DLQIn,ClientIn}</w:t>
       </w:r>
     </w:p>
@@ -1945,10 +1973,20 @@
         <w:t>ClientIn -&gt; Timestamp von dem Moment wenn die Nachricht den Clienten(Reader) erreicht, bei Initialisierung 0</w:t>
       </w:r>
     </w:p>
-    <w:p/>
-    <w:p>
-      <w:r>
-        <w:t>Nummer = Integer</w:t>
+    <w:p>
+      <w:r>
+        <w:t>ClientID -&gt; Pid des jeweiligen Clients.</w:t>
+      </w:r>
+    </w:p>
+    <w:p>
+      <w:r>
+        <w:t xml:space="preserve">Nummer </w:t>
+      </w:r>
+      <w:r>
+        <w:t>-&gt;</w:t>
+      </w:r>
+      <w:r>
+        <w:t xml:space="preserve"> Integer</w:t>
       </w:r>
     </w:p>
     <w:p/>
@@ -1974,19 +2012,53 @@
       </w:r>
       <w:bookmarkEnd w:id="5"/>
     </w:p>
-    <w:p>
-      <w:r>
-        <w:t>Eine Liste von Tupeln die jeweils zwei Elemente haben einmal die Nachricht (oben definiert) und die Nr als Integer der Nachricht.</w:t>
-      </w:r>
-    </w:p>
-    <w:p>
-      <w:r>
-        <w:t>DLQADT = [{Nachricht, Nr}]</w:t>
-      </w:r>
-    </w:p>
     <w:p/>
     <w:p>
       <w:r>
+        <w:t xml:space="preserve">Die Deliveryqueue enthält die Nachrichten die an die Clients ausgeliefert werden können. </w:t>
+      </w:r>
+      <w:r>
+        <w:t>D</w:t>
+      </w:r>
+      <w:r>
+        <w:t xml:space="preserve">ie Nachrichten </w:t>
+      </w:r>
+      <w:r>
+        <w:t xml:space="preserve">sind </w:t>
+      </w:r>
+      <w:r>
+        <w:t xml:space="preserve">immer </w:t>
+      </w:r>
+      <w:r>
+        <w:t xml:space="preserve">nach Nummer </w:t>
+      </w:r>
+      <w:r>
+        <w:t>aufsteigend geordnet.</w:t>
+      </w:r>
+      <w:r>
+        <w:br/>
+        <w:t>Dabei ist die Deliveryqueue eine</w:t>
+      </w:r>
+      <w:r>
+        <w:t xml:space="preserve"> Liste von </w:t>
+      </w:r>
+      <w:r>
+        <w:t>zweistelligen Tupeln, wobei das erste Element die Nachricht, und das zweite Element die Nummer der Nachricht enthält.</w:t>
+      </w:r>
+    </w:p>
+    <w:p>
+      <w:r>
+        <w:t>DLQ = [{Nachricht, Nr}]</w:t>
+      </w:r>
+    </w:p>
+    <w:p>
+      <w:r>
+        <w:br/>
+        <w:t>Methoden:</w:t>
+      </w:r>
+    </w:p>
+    <w:p>
+      <w:r>
         <w:t>createNew() :: void  -&gt; DLQ</w:t>
       </w:r>
     </w:p>
@@ -1998,17 +2070,53 @@
         <w:t>DL</w:t>
       </w:r>
       <w:r>
-        <w:t>Q Objekt wird erstellt und zurückgegeben. Agier wie ein Konstruktor.</w:t>
-      </w:r>
-    </w:p>
-    <w:p>
-      <w:r>
-        <w:t>add(Msg, Nr, Queue) :: Nachricht x Nummer x DLQ -&gt; DLQ</w:t>
-      </w:r>
-    </w:p>
-    <w:p>
-      <w:r>
-        <w:t>Die Nachricht wird der Queue hinten zugefügt so, dass sie sortiert bleibt. Wenn die Queue voll ist und eine weitere Nachricht kommt rein, wird die älteste Nachricht gelöscht.</w:t>
+        <w:t>Q Objekt wird erstellt und zurückgegeben. Agier</w:t>
+      </w:r>
+      <w:r>
+        <w:t>t</w:t>
+      </w:r>
+      <w:r>
+        <w:t xml:space="preserve"> wie ein Konstruktor.</w:t>
+      </w:r>
+    </w:p>
+    <w:p>
+      <w:r>
+        <w:t>a</w:t>
+      </w:r>
+      <w:r>
+        <w:t>dd</w:t>
+      </w:r>
+      <w:r>
+        <w:t xml:space="preserve"> </w:t>
+      </w:r>
+      <w:r>
+        <w:t>(Msg, Nr, Queue) :: Nachricht x Nummer x DLQ -&gt; DLQ</w:t>
+      </w:r>
+    </w:p>
+    <w:p>
+      <w:r>
+        <w:t>Die Nachricht wird der Queue hinten zugefügt</w:t>
+      </w:r>
+      <w:r>
+        <w:t>,</w:t>
+      </w:r>
+      <w:r>
+        <w:t xml:space="preserve"> </w:t>
+      </w:r>
+      <w:r>
+        <w:t>so</w:t>
+      </w:r>
+      <w:r>
+        <w:t>dass sie sortiert bleibt. Wenn die Queue voll ist und eine weitere Nachricht kommt rein, wird die älteste Nachricht gelöscht</w:t>
+      </w:r>
+      <w:r>
+        <w:t>, damit</w:t>
+      </w:r>
+      <w:r>
+        <w:t xml:space="preserve"> die deliveryqueuesize nie überschritten wird</w:t>
+      </w:r>
+      <w:r>
+        <w:t>.</w:t>
       </w:r>
     </w:p>
     <w:p>
@@ -2040,33 +2148,46 @@
     <w:p/>
     <w:p>
       <w:r>
-        <w:t>Eine Liste an Tupeln mit jeweils zwei Elementen eine Nachricht, Nachrichtdatentyp und Nr Integer</w:t>
-      </w:r>
-    </w:p>
-    <w:p>
-      <w:r>
-        <w:t>HBQADT = [{Nachricht, Nr}]</w:t>
-      </w:r>
-    </w:p>
-    <w:p>
-      <w:r>
-        <w:t>createNew() :: void  -&gt; HB</w:t>
-      </w:r>
-      <w:r>
-        <w:t>Q</w:t>
-      </w:r>
-    </w:p>
-    <w:p>
-      <w:r>
-        <w:t>Ein neues HBQ Objekt wird erstellt und zurückgege</w:t>
-      </w:r>
-      <w:r>
-        <w:t>ben. Agier wie ein Konstruktor.</w:t>
-      </w:r>
-    </w:p>
-    <w:p>
-      <w:r>
-        <w:t xml:space="preserve">add( Msg, Nr, Queue) :: Nachricht x </w:t>
+        <w:t>Die Holbackqueue enthält die Nachrichten die von den Redakteur-Clients eingeschickt wurden und reicht diese in geordneter Reihenfolge und mit bestmöglich geschlossenen Lücken (bei Paketverlusten) an die Deliveryqueue weiter.</w:t>
+      </w:r>
+      <w:r>
+        <w:br/>
+        <w:t>Dabei ist die Holdbackqueue eine Liste von zweistelligen Tupeln, wobei das erste Element die Nachricht, und das zweite Element die Nummer der Nachricht enthält.</w:t>
+      </w:r>
+    </w:p>
+    <w:p>
+      <w:r>
+        <w:t>HBQ = [{Nachricht, Nr}]</w:t>
+      </w:r>
+    </w:p>
+    <w:p>
+      <w:r>
+        <w:br/>
+        <w:t>Methoden:</w:t>
+      </w:r>
+    </w:p>
+    <w:p>
+      <w:r>
+        <w:t>createNew() :: void  -&gt; HBQ</w:t>
+      </w:r>
+    </w:p>
+    <w:p>
+      <w:r>
+        <w:t>Ein neues HBQ Objekt wird erstellt und zurückgegeben. Agier</w:t>
+      </w:r>
+      <w:r>
+        <w:t>t</w:t>
+      </w:r>
+      <w:r>
+        <w:t xml:space="preserve"> wie ein Konstruktor.</w:t>
+      </w:r>
+    </w:p>
+    <w:p>
+      <w:r>
+        <w:t>add(</w:t>
+      </w:r>
+      <w:r>
+        <w:t xml:space="preserve">Msg, Nr, Queue) :: Nachricht x </w:t>
       </w:r>
       <w:r>
         <w:t>Nummer</w:t>
@@ -2077,6 +2198,7 @@
     </w:p>
     <w:p>
       <w:r>
+        <w:lastRenderedPageBreak/>
         <w:t xml:space="preserve">Die Nachricht der Queue hinzugefügt und die Queue </w:t>
       </w:r>
       <w:r>
@@ -2110,7 +2232,11 @@
     <w:p/>
     <w:p>
       <w:r>
-        <w:t>Eine Liste an Tupeln die drei Elemente beinhalten</w:t>
+        <w:t>Die ClientList enthält alle Clients die sich innerhalb einem gewissen Zeitraum bis zu diesem Zeitpunkt beim Server gemeldet haben.</w:t>
+      </w:r>
+      <w:r>
+        <w:br/>
+        <w:t>Dabei ist die ClientList eine Liste von dreistelligen Tupeln, wobei das erste Element die ClientID (Pid) des Clients ist, das zweite Element die Nummer der letzten erhaltenen Nachricht und das dritte Element der Zeitpunkt ist, zu dem sich der Client das letzte mal beim Server gemeldet hat.</w:t>
       </w:r>
     </w:p>
     <w:p>
@@ -2120,23 +2246,72 @@
     </w:p>
     <w:p>
       <w:r>
+        <w:br/>
+      </w:r>
+      <w:r>
+        <w:t>Methoden:</w:t>
+      </w:r>
+    </w:p>
+    <w:p>
+      <w:r>
         <w:t>createNew() :: void -&gt; ClientList</w:t>
       </w:r>
     </w:p>
-    <w:p/>
-    <w:p>
-      <w:r>
-        <w:lastRenderedPageBreak/>
-        <w:t xml:space="preserve">add(ClientID, LastNumber, </w:t>
+    <w:p>
+      <w:r>
+        <w:t xml:space="preserve">Ein neues </w:t>
+      </w:r>
+      <w:r>
+        <w:t>ClientList</w:t>
+      </w:r>
+      <w:r>
+        <w:t xml:space="preserve"> Objekt wird erstellt und zurückgegeben. Agiert wie ein Konstruktor.</w:t>
+      </w:r>
+    </w:p>
+    <w:p>
+      <w:pPr>
+        <w:rPr>
+          <w:lang w:val="en-US"/>
+        </w:rPr>
+      </w:pPr>
+      <w:r>
+        <w:t xml:space="preserve">add(ID, </w:t>
       </w:r>
       <w:r>
         <w:t>CurrentTime</w:t>
       </w:r>
       <w:r>
+        <w:t>, Queue</w:t>
+      </w:r>
+      <w:r>
         <w:t>)</w:t>
       </w:r>
       <w:r>
-        <w:t xml:space="preserve"> ::  Nummer x Nummer x TimeStamp -&gt; ClientList</w:t>
+        <w:t xml:space="preserve"> ::  </w:t>
+      </w:r>
+      <w:r>
+        <w:t>ClientID</w:t>
+      </w:r>
+      <w:r>
+        <w:t xml:space="preserve"> </w:t>
+      </w:r>
+      <w:r>
+        <w:rPr>
+          <w:lang w:val="en-US"/>
+        </w:rPr>
+        <w:t>x TimeStamp</w:t>
+      </w:r>
+      <w:r>
+        <w:rPr>
+          <w:lang w:val="en-US"/>
+        </w:rPr>
+        <w:t xml:space="preserve"> x ClientList</w:t>
+      </w:r>
+      <w:r>
+        <w:rPr>
+          <w:lang w:val="en-US"/>
+        </w:rPr>
+        <w:t xml:space="preserve"> -&gt; ClientList</w:t>
       </w:r>
     </w:p>
     <w:p>
@@ -2145,54 +2320,228 @@
       </w:r>
     </w:p>
     <w:p>
-      <w:r>
-        <w:t>exist(</w:t>
-      </w:r>
-      <w:r>
+      <w:pPr>
+        <w:rPr>
+          <w:lang w:val="en-US"/>
+        </w:rPr>
+      </w:pPr>
+      <w:r>
+        <w:rPr>
+          <w:lang w:val="en-US"/>
+        </w:rPr>
+        <w:t>exist</w:t>
+      </w:r>
+      <w:r>
+        <w:rPr>
+          <w:lang w:val="en-US"/>
+        </w:rPr>
+        <w:t>s</w:t>
+      </w:r>
+      <w:r>
+        <w:rPr>
+          <w:lang w:val="en-US"/>
+        </w:rPr>
+        <w:t>(</w:t>
+      </w:r>
+      <w:r>
+        <w:rPr>
+          <w:lang w:val="en-US"/>
+        </w:rPr>
+        <w:t>ID</w:t>
+      </w:r>
+      <w:r>
+        <w:rPr>
+          <w:lang w:val="en-US"/>
+        </w:rPr>
+        <w:t>, Queue</w:t>
+      </w:r>
+      <w:r>
+        <w:rPr>
+          <w:lang w:val="en-US"/>
+        </w:rPr>
+        <w:t>)</w:t>
+      </w:r>
+      <w:r>
+        <w:rPr>
+          <w:lang w:val="en-US"/>
+        </w:rPr>
+        <w:t xml:space="preserve"> :: </w:t>
+      </w:r>
+      <w:r>
+        <w:rPr>
+          <w:lang w:val="en-US"/>
+        </w:rPr>
+        <w:t>ClientID x ClientList</w:t>
+      </w:r>
+      <w:r>
+        <w:rPr>
+          <w:lang w:val="en-US"/>
+        </w:rPr>
+        <w:t xml:space="preserve"> -&gt; Boolean</w:t>
+      </w:r>
+    </w:p>
+    <w:p>
+      <w:r>
+        <w:t>Fragt die Liste ob es einen bestimmten Clienten schon gibt</w:t>
+      </w:r>
+    </w:p>
+    <w:p>
+      <w:pPr>
+        <w:rPr>
+          <w:lang w:val="en-US"/>
+        </w:rPr>
+      </w:pPr>
+      <w:r>
+        <w:rPr>
+          <w:lang w:val="en-US"/>
+        </w:rPr>
+        <w:t>update(</w:t>
+      </w:r>
+      <w:r>
+        <w:rPr>
+          <w:lang w:val="en-US"/>
+        </w:rPr>
+        <w:t>CurrentTime</w:t>
+      </w:r>
+      <w:r>
+        <w:rPr>
+          <w:lang w:val="en-US"/>
+        </w:rPr>
+        <w:t>, Queue</w:t>
+      </w:r>
+      <w:r>
+        <w:rPr>
+          <w:lang w:val="en-US"/>
+        </w:rPr>
+        <w:t>)</w:t>
+      </w:r>
+      <w:r>
+        <w:rPr>
+          <w:lang w:val="en-US"/>
+        </w:rPr>
+        <w:t xml:space="preserve"> :: TimeStamp </w:t>
+      </w:r>
+      <w:r>
+        <w:rPr>
+          <w:lang w:val="en-US"/>
+        </w:rPr>
+        <w:t xml:space="preserve">x ClientList </w:t>
+      </w:r>
+      <w:r>
+        <w:rPr>
+          <w:lang w:val="en-US"/>
+        </w:rPr>
+        <w:t>-&gt; ClientList</w:t>
+      </w:r>
+    </w:p>
+    <w:p>
+      <w:r>
+        <w:t xml:space="preserve">Läuft über die Liste </w:t>
+      </w:r>
+      <w:r>
+        <w:t xml:space="preserve">der Clients </w:t>
+      </w:r>
+      <w:r>
+        <w:t>und prüft ob es Clienten gibt die sich länger als einen gewisser Intervall nicht gemeldet haben und l</w:t>
+      </w:r>
+      <w:r>
+        <w:t>öscht sie aus der Liste.</w:t>
+      </w:r>
+    </w:p>
+    <w:p>
+      <w:pPr>
+        <w:rPr>
+          <w:lang w:val="en-US"/>
+        </w:rPr>
+      </w:pPr>
+      <w:r>
+        <w:rPr>
+          <w:lang w:val="en-US"/>
+        </w:rPr>
+        <w:t>setTime(ID, CurrentTime</w:t>
+      </w:r>
+      <w:r>
+        <w:rPr>
+          <w:lang w:val="en-US"/>
+        </w:rPr>
+        <w:t>, Queue</w:t>
+      </w:r>
+      <w:r>
+        <w:rPr>
+          <w:lang w:val="en-US"/>
+        </w:rPr>
+        <w:t xml:space="preserve">) :: </w:t>
+      </w:r>
+      <w:r>
+        <w:rPr>
+          <w:lang w:val="en-US"/>
+        </w:rPr>
         <w:t>ClientID</w:t>
       </w:r>
       <w:r>
-        <w:t>)</w:t>
-      </w:r>
-      <w:r>
-        <w:t xml:space="preserve"> :: Nummer -&gt; Boolean</w:t>
-      </w:r>
-    </w:p>
-    <w:p>
-      <w:r>
-        <w:t>Fragt die Liste ob es einen bestimmten Clienten schon gibt</w:t>
-      </w:r>
-    </w:p>
-    <w:p>
-      <w:r>
-        <w:t>update(</w:t>
-      </w:r>
-      <w:r>
-        <w:t>CurrentTime</w:t>
-      </w:r>
-      <w:r>
-        <w:t>)</w:t>
-      </w:r>
-      <w:r>
-        <w:t xml:space="preserve"> :: TimeStamp -&gt; ClientList</w:t>
-      </w:r>
-    </w:p>
-    <w:p>
-      <w:r>
-        <w:t>Läuft über die Liste und prüft ob es Clienten gibt die sich länger als einen gewisser Intervall nicht gemeldet haben und l</w:t>
-      </w:r>
-      <w:r>
-        <w:t>öscht sie aus der Liste.</w:t>
-      </w:r>
-    </w:p>
-    <w:p>
-      <w:r>
-        <w:t>setTime(ClientID, CurrentTime) :: Nummer x TimeStamp -&gt; ClientList</w:t>
+        <w:rPr>
+          <w:lang w:val="en-US"/>
+        </w:rPr>
+        <w:t xml:space="preserve"> x TimeStamp </w:t>
+      </w:r>
+      <w:r>
+        <w:rPr>
+          <w:lang w:val="en-US"/>
+        </w:rPr>
+        <w:t xml:space="preserve">x ClientList </w:t>
+      </w:r>
+      <w:r>
+        <w:rPr>
+          <w:lang w:val="en-US"/>
+        </w:rPr>
+        <w:t>-&gt; ClientList</w:t>
       </w:r>
     </w:p>
     <w:p>
       <w:r>
         <w:t>Erneuert die Zeit die zu einem Clienten gespeichtert wird wenn er sich meldet.</w:t>
+      </w:r>
+    </w:p>
+    <w:p>
+      <w:pPr>
+        <w:rPr>
+          <w:lang w:val="en-US"/>
+        </w:rPr>
+      </w:pPr>
+      <w:r>
+        <w:rPr>
+          <w:lang w:val="en-US"/>
+        </w:rPr>
+        <w:t>last</w:t>
+      </w:r>
+      <w:r>
+        <w:rPr>
+          <w:lang w:val="en-US"/>
+        </w:rPr>
+        <w:t>MessageID(ID, Queue) :: ClientID x ClientList</w:t>
+      </w:r>
+      <w:r>
+        <w:rPr>
+          <w:lang w:val="en-US"/>
+        </w:rPr>
+        <w:t xml:space="preserve"> -&gt; Number</w:t>
+      </w:r>
+    </w:p>
+    <w:p>
+      <w:r>
+        <w:t xml:space="preserve">Ermittelt die </w:t>
+      </w:r>
+      <w:r>
+        <w:t xml:space="preserve">Nummer der </w:t>
+      </w:r>
+      <w:r>
+        <w:t>letzten</w:t>
+      </w:r>
+      <w:r>
+        <w:t xml:space="preserve"> Nachricht die der </w:t>
+      </w:r>
+      <w:r>
+        <w:t>Client erhalten hat.</w:t>
       </w:r>
     </w:p>
     <w:p/>
@@ -2223,6 +2572,7 @@
     <w:p/>
     <w:p>
       <w:r>
+        <w:lastRenderedPageBreak/>
         <w:t>Aufgeteilt in Leser und Redakteur</w:t>
       </w:r>
       <w:r>
@@ -2290,29 +2640,150 @@
         <w:pStyle w:val="berschrift3"/>
       </w:pPr>
       <w:r>
+        <w:t>LeseClient</w:t>
+      </w:r>
+    </w:p>
+    <w:p/>
+    <w:p>
+      <w:r>
+        <w:t>Der LeseClient</w:t>
+      </w:r>
+      <w:r>
+        <w:t xml:space="preserve"> fragt den Server an ob es Nachrichten für ihn gibt und zeigt diese dann in seiner GUI an. Solange ihm der Server signalisiert, dass es noch neue Nachrichten gibt fragt der Client weiter nach. Erst wenn es keine mehr gibt wird zum Redakteur gewechselt. </w:t>
+      </w:r>
+      <w:r>
+        <w:t>Der Leser überprüft ob er all die Nachrichten bekommt deren Nummer in der Liste stehen die er vom Redakteur bekommen hat und loggt ob sie alle da sind oder ob welche fehlen.</w:t>
+      </w:r>
+    </w:p>
+    <w:p>
+      <w:r>
+        <w:br/>
+        <w:t>###### Format editieren ######</w:t>
+      </w:r>
+    </w:p>
+    <w:p>
+      <w:r>
+        <w:t>Schnittstellen</w:t>
+      </w:r>
+      <w:r>
+        <w:br/>
+      </w:r>
+      <w:r>
+        <w:br/>
+        <w:t xml:space="preserve">Abfragen einer neuen Nachrichten-ID. Wird benutzt damit jeder Redakteur einzigartige </w:t>
+      </w:r>
+      <w:r>
+        <w:br/>
+        <w:t>IDs nutzen kann.</w:t>
+      </w:r>
+      <w:r>
+        <w:br/>
+      </w:r>
+      <w:r>
+        <w:br/>
+        <w:t>Server ! {getmsgid, Pid}</w:t>
+      </w:r>
+      <w:r>
+        <w:br/>
+        <w:t>receive{nid, Number}</w:t>
+      </w:r>
+      <w:r>
+        <w:br/>
+      </w:r>
+      <w:r>
+        <w:br/>
+      </w:r>
+      <w:r>
+        <w:br/>
+        <w:t>Senden einer neuen Nachricht an den Server. Dabei muss die Nr eine Nummer sein, die der</w:t>
+      </w:r>
+      <w:r>
+        <w:br/>
+        <w:t>Server vorher an diesen Client verteilt hat um Dopplungen und Inkonsistenz zu vermeiden.</w:t>
+      </w:r>
+      <w:r>
+        <w:br/>
+      </w:r>
+      <w:r>
+        <w:br/>
+        <w:t>Server ! {dropmessage, {Nachricht, Nr}}</w:t>
+      </w:r>
+      <w:r>
+        <w:br/>
+      </w:r>
+      <w:r>
+        <w:br/>
+      </w:r>
+      <w:r>
         <w:lastRenderedPageBreak/>
-        <w:t>LeseClient</w:t>
-      </w:r>
-    </w:p>
-    <w:p/>
-    <w:p>
-      <w:r>
-        <w:t>Der LeseClient</w:t>
-      </w:r>
-      <w:r>
-        <w:t xml:space="preserve"> f</w:t>
-      </w:r>
-      <w:r>
-        <w:t xml:space="preserve">ragt den Server an </w:t>
-      </w:r>
-      <w:r>
-        <w:t xml:space="preserve">ob es Nachrichten für ihn gibt und zeigt diese dann in seiner GUI an. Solange ihm der Server signalisiert, dass es noch neue Nachrichten gibt fragt der Client weiter nach. Erst wenn es keine mehr gibt wird zum Redakteur gewechselt. </w:t>
-      </w:r>
-      <w:r>
-        <w:t>Der Leser überprüft ob er all die Nachrichten bekommt deren Nummer in der Liste stehen die er vom Redakteur bekommen hat und loggt ob sie alle da sind oder ob welche fehlen.</w:t>
-      </w:r>
-    </w:p>
-    <w:p/>
+        <w:br/>
+        <w:t>Empfangen einer Nachricht die der nachfragende Client noch nicht erhalten hat. Welche</w:t>
+      </w:r>
+      <w:r>
+        <w:br/>
+        <w:t>nachricht der Client benötigt wird vom Server gespeichert.</w:t>
+      </w:r>
+      <w:r>
+        <w:br/>
+      </w:r>
+      <w:r>
+        <w:br/>
+        <w:t>Server ! {getmessages, Pid}</w:t>
+      </w:r>
+      <w:r>
+        <w:br/>
+        <w:t>receive ! {reply, Number, Nachricht, Terminated}</w:t>
+      </w:r>
+      <w:r>
+        <w:br/>
+      </w:r>
+      <w:r>
+        <w:br/>
+      </w:r>
+      <w:r>
+        <w:br/>
+        <w:t>Der Server sendet eine Nachricht an seinen Timer, damit dieser weis, dass der Server noch</w:t>
+      </w:r>
+      <w:r>
+        <w:br/>
+        <w:t>aktiv ist.</w:t>
+      </w:r>
+      <w:r>
+        <w:br/>
+      </w:r>
+      <w:r>
+        <w:br/>
+        <w:t>Server ! {ping}</w:t>
+      </w:r>
+      <w:r>
+        <w:br/>
+      </w:r>
+      <w:r>
+        <w:br/>
+      </w:r>
+      <w:r>
+        <w:br/>
+        <w:t>Der Timer sendet eine Nachricht an den Server, damit dieser herunterfährt wenn kein Client</w:t>
+      </w:r>
+      <w:r>
+        <w:br/>
+        <w:t>mehr aktiv ist.</w:t>
+      </w:r>
+      <w:r>
+        <w:br/>
+      </w:r>
+      <w:r>
+        <w:br/>
+        <w:t>Server ! {shutdown}</w:t>
+      </w:r>
+      <w:r>
+        <w:br/>
+      </w:r>
+      <w:r>
+        <w:br/>
+        <w:t>##### Format editieren Ende #####</w:t>
+      </w:r>
+    </w:p>
     <w:p>
       <w:pPr>
         <w:pStyle w:val="berschrift1"/>
@@ -2437,8 +2908,6 @@
         </w:rPr>
         <w:t>2-client@Brummpa-&lt;0.771.0&gt;-KLC: 45te_Nachricht. C Out: 30.04 17:37:32,874|(45); HBQ In: 30.04 17:37:32,875| DLQ In:30.04 17:37:38,969|.(45)-getmessages von &lt;9595.772.0&gt;-false</w:t>
       </w:r>
-      <w:bookmarkStart w:id="10" w:name="_GoBack"/>
-      <w:bookmarkEnd w:id="10"/>
     </w:p>
     <w:p>
       <w:pPr>
@@ -2481,6 +2950,7 @@
         <w:pStyle w:val="berschrift3"/>
       </w:pPr>
       <w:r>
+        <w:lastRenderedPageBreak/>
         <w:t>ADTs</w:t>
       </w:r>
     </w:p>
@@ -2534,7 +3004,6 @@
     <w:p/>
     <w:p>
       <w:r>
-        <w:lastRenderedPageBreak/>
         <w:t>HLQ schließt Lücken: BSP.</w:t>
       </w:r>
     </w:p>
@@ -2552,8 +3021,10 @@
         <w:t>***Fehlernachricht fuer Nachrichten 61 bis 70 um 30.04 17:37:54,328|.</w:t>
       </w:r>
     </w:p>
-    <w:p/>
-    <w:p/>
+    <w:p>
+      <w:bookmarkStart w:id="10" w:name="_GoBack"/>
+      <w:bookmarkEnd w:id="10"/>
+    </w:p>
     <w:p>
       <w:r>
         <w:t>DLQ löscht Nachrichten</w:t>
@@ -2610,13 +3081,7 @@
     <w:p/>
     <w:p>
       <w:r>
-        <w:t xml:space="preserve">Der Client nutzt einen Logging Prozess der in </w:t>
-      </w:r>
-      <w:r>
-        <w:t xml:space="preserve">client_&lt;Nummer&gt;&lt;Clienthost&gt;.log </w:t>
-      </w:r>
-      <w:r>
-        <w:t>schreibt.</w:t>
+        <w:t>Der Client nutzt einen Logging Prozess der in client_&lt;Nummer&gt;&lt;Clienthost&gt;.log schreibt.</w:t>
       </w:r>
     </w:p>
     <w:p/>
@@ -2701,6 +3166,7 @@
             <w:dataBinding w:prefixMappings="xmlns:ns0='http://purl.org/dc/elements/1.1/' xmlns:ns1='http://schemas.openxmlformats.org/package/2006/metadata/core-properties' " w:xpath="/ns1:coreProperties[1]/ns0:creator[1]" w:storeItemID="{6C3C8BC8-F283-45AE-878A-BAB7291924A1}"/>
             <w:text/>
           </w:sdtPr>
+          <w:sdtEndPr/>
           <w:sdtContent>
             <w:p>
               <w:pPr>
@@ -4249,7 +4715,7 @@
     <w:charset w:val="00"/>
     <w:family w:val="roman"/>
     <w:pitch w:val="variable"/>
-    <w:sig w:usb0="E0002AFF" w:usb1="C0007843" w:usb2="00000009" w:usb3="00000000" w:csb0="000001FF" w:csb1="00000000"/>
+    <w:sig w:usb0="E0002AFF" w:usb1="C0007841" w:usb2="00000009" w:usb3="00000000" w:csb0="000001FF" w:csb1="00000000"/>
   </w:font>
   <w:font w:name="Calibri Light">
     <w:panose1 w:val="020F0302020204030204"/>
@@ -4285,6 +4751,7 @@
   <w:rsids>
     <w:rsidRoot w:val="00FC0A8E"/>
     <w:rsid w:val="002B0097"/>
+    <w:rsid w:val="007B405D"/>
     <w:rsid w:val="00FC0A8E"/>
   </w:rsids>
   <m:mathPr>
@@ -5028,7 +5495,7 @@
 </file>
 
 <file path=customXml/itemProps2.xml><?xml version="1.0" encoding="utf-8"?>
-<ds:datastoreItem xmlns:ds="http://schemas.openxmlformats.org/officeDocument/2006/customXml" ds:itemID="{8E5F8BA1-6E70-4BC0-B3F4-797CDCAF9813}">
+<ds:datastoreItem xmlns:ds="http://schemas.openxmlformats.org/officeDocument/2006/customXml" ds:itemID="{BA074BE7-21FC-46BD-B7E9-7BE747CA8CC5}">
   <ds:schemaRefs>
     <ds:schemaRef ds:uri="http://schemas.openxmlformats.org/officeDocument/2006/bibliography"/>
   </ds:schemaRefs>

</xml_diff>

<commit_message>
Entwurfs PDF in finaler Version
</commit_message>
<xml_diff>
--- a/Praktikum1/Entwurf_Giersch_Luedemann.docx
+++ b/Praktikum1/Entwurf_Giersch_Luedemann.docx
@@ -1901,7 +1901,7 @@
                 <w:noProof/>
                 <w:webHidden/>
               </w:rPr>
-              <w:t>4</w:t>
+              <w:t>5</w:t>
             </w:r>
             <w:r>
               <w:rPr>
@@ -2186,7 +2186,7 @@
                 <w:noProof/>
                 <w:webHidden/>
               </w:rPr>
-              <w:t>5</w:t>
+              <w:t>6</w:t>
             </w:r>
             <w:r>
               <w:rPr>
@@ -2661,7 +2661,7 @@
                 <w:noProof/>
                 <w:webHidden/>
               </w:rPr>
-              <w:t>7</w:t>
+              <w:t>8</w:t>
             </w:r>
             <w:r>
               <w:rPr>
@@ -2946,7 +2946,7 @@
                 <w:noProof/>
                 <w:webHidden/>
               </w:rPr>
-              <w:t>8</w:t>
+              <w:t>9</w:t>
             </w:r>
             <w:r>
               <w:rPr>
@@ -3822,7 +3822,9 @@
           <w:rFonts w:ascii="Sylfaen" w:hAnsi="Sylfaen"/>
         </w:rPr>
       </w:pPr>
-    </w:p>
+      <w:bookmarkStart w:id="7" w:name="_GoBack"/>
+    </w:p>
+    <w:bookmarkEnd w:id="7"/>
     <w:p>
       <w:pPr>
         <w:rPr>
@@ -4454,7 +4456,7 @@
           <w:rFonts w:ascii="Sylfaen" w:hAnsi="Sylfaen"/>
         </w:rPr>
       </w:pPr>
-      <w:bookmarkStart w:id="7" w:name="_Toc400731057"/>
+      <w:bookmarkStart w:id="8" w:name="_Toc400731057"/>
       <w:proofErr w:type="spellStart"/>
       <w:r>
         <w:rPr>
@@ -4462,7 +4464,7 @@
         </w:rPr>
         <w:t>HoldBackQueue</w:t>
       </w:r>
-      <w:bookmarkEnd w:id="7"/>
+      <w:bookmarkEnd w:id="8"/>
       <w:proofErr w:type="spellEnd"/>
     </w:p>
     <w:p>
@@ -4915,8 +4917,6 @@
           <w:rFonts w:ascii="Sylfaen" w:hAnsi="Sylfaen"/>
         </w:rPr>
       </w:pPr>
-      <w:bookmarkStart w:id="8" w:name="_GoBack"/>
-      <w:bookmarkEnd w:id="8"/>
     </w:p>
     <w:p>
       <w:pPr>
@@ -8666,7 +8666,7 @@
               <w:noProof/>
               <w:color w:val="FFFFFF" w:themeColor="background1"/>
             </w:rPr>
-            <w:t>4</w:t>
+            <w:t>5</w:t>
           </w:r>
           <w:r>
             <w:rPr>
@@ -10327,8 +10327,8 @@
   <w:rsids>
     <w:rsidRoot w:val="00FC0A8E"/>
     <w:rsid w:val="002B0097"/>
+    <w:rsid w:val="00494ABD"/>
     <w:rsid w:val="007B405D"/>
-    <w:rsid w:val="00907323"/>
     <w:rsid w:val="00BF3E3E"/>
     <w:rsid w:val="00FC0A8E"/>
   </w:rsids>
@@ -11073,7 +11073,7 @@
 </file>
 
 <file path=customXml/itemProps2.xml><?xml version="1.0" encoding="utf-8"?>
-<ds:datastoreItem xmlns:ds="http://schemas.openxmlformats.org/officeDocument/2006/customXml" ds:itemID="{616DDDCC-8977-4B86-B96D-C060F37A2C4C}">
+<ds:datastoreItem xmlns:ds="http://schemas.openxmlformats.org/officeDocument/2006/customXml" ds:itemID="{016A927B-F140-4E10-8FAF-DFA5FD783135}">
   <ds:schemaRefs>
     <ds:schemaRef ds:uri="http://schemas.openxmlformats.org/officeDocument/2006/bibliography"/>
   </ds:schemaRefs>

</xml_diff>